<commit_message>
add info the change log
</commit_message>
<xml_diff>
--- a/Phase 4 Documentation/Team_2_Contributions.docx
+++ b/Phase 4 Documentation/Team_2_Contributions.docx
@@ -13,25 +13,51 @@
     <w:p/>
     <w:p>
       <w:r>
-        <w:t>Jacob Nagel: Add complete AI note organization function</w:t>
+        <w:rPr>
+          <w:b/>
+          <w:bCs/>
+        </w:rPr>
+        <w:t>Jacob Nagel</w:t>
+      </w:r>
+      <w:r>
+        <w:t>: Add complete AI note organization function</w:t>
       </w:r>
       <w:r>
         <w:t xml:space="preserve"> using Google Natural Language API</w:t>
       </w:r>
       <w:r>
-        <w:t xml:space="preserve"> including all code (aiTools.py, etc), add listing category in list template, add sorting by category</w:t>
+        <w:t xml:space="preserve"> including all code (aiTools.py, </w:t>
+      </w:r>
+      <w:proofErr w:type="spellStart"/>
+      <w:r>
+        <w:t>etc</w:t>
+      </w:r>
+      <w:proofErr w:type="spellEnd"/>
+      <w:r>
+        <w:t>), add listing category in list template, add sorting by category</w:t>
       </w:r>
       <w:r>
         <w:t xml:space="preserve"> and additional template</w:t>
       </w:r>
       <w:r>
-        <w:t xml:space="preserve">, add ability to enable or disable note organization in create.html, added tinyMCE to edit and view template, add manual note categorization </w:t>
+        <w:t xml:space="preserve">, add ability to enable or disable note organization in create.html, added </w:t>
+      </w:r>
+      <w:proofErr w:type="spellStart"/>
+      <w:r>
+        <w:t>tinyMCE</w:t>
+      </w:r>
+      <w:proofErr w:type="spellEnd"/>
+      <w:r>
+        <w:t xml:space="preserve"> to edit and view template, add manual note categorization </w:t>
       </w:r>
       <w:r>
         <w:t>setting</w:t>
       </w:r>
       <w:r>
-        <w:t xml:space="preserve"> in edit template, debug and test program (somewhat), create draft presentation with points, create initial contribution document.</w:t>
+        <w:t xml:space="preserve"> in edit template, debug and test program (somewhat), create draft presentation with points, create initial contribution document</w:t>
+      </w:r>
+      <w:r>
+        <w:t>, cleaned up code (removed debugging code), wrote change log document.</w:t>
       </w:r>
     </w:p>
     <w:sectPr>

</xml_diff>